<commit_message>
Updated KMeans (full part)
</commit_message>
<xml_diff>
--- a/Centroid-based methods (Claudio).docx
+++ b/Centroid-based methods (Claudio).docx
@@ -239,6 +239,7 @@
         </w:rPr>
         <w:t xml:space="preserve"> and second time with </w:t>
       </w:r>
+      <w:proofErr w:type="spellStart"/>
       <w:r>
         <w:rPr>
           <w:i/>
@@ -247,6 +248,7 @@
         </w:rPr>
         <w:t>emotional_intensity</w:t>
       </w:r>
+      <w:proofErr w:type="spellEnd"/>
       <w:r>
         <w:rPr>
           <w:lang w:val="en-US"/>
@@ -359,13 +361,41 @@
         </w:rPr>
         <w:t xml:space="preserve">, named </w:t>
       </w:r>
+      <w:proofErr w:type="spellStart"/>
       <w:r>
         <w:rPr>
           <w:i/>
           <w:iCs/>
           <w:lang w:val="en-US"/>
         </w:rPr>
-        <w:t>clean_outliers()</w:t>
+        <w:t>clean_</w:t>
+      </w:r>
+      <w:proofErr w:type="gramStart"/>
+      <w:r>
+        <w:rPr>
+          <w:i/>
+          <w:iCs/>
+          <w:lang w:val="en-US"/>
+        </w:rPr>
+        <w:t>outliers</w:t>
+      </w:r>
+      <w:proofErr w:type="spellEnd"/>
+      <w:r>
+        <w:rPr>
+          <w:i/>
+          <w:iCs/>
+          <w:lang w:val="en-US"/>
+        </w:rPr>
+        <w:t>(</w:t>
+      </w:r>
+      <w:proofErr w:type="gramEnd"/>
+      <w:r>
+        <w:rPr>
+          <w:i/>
+          <w:iCs/>
+          <w:lang w:val="en-US"/>
+        </w:rPr>
+        <w:t>)</w:t>
       </w:r>
       <w:r>
         <w:rPr>
@@ -471,6 +501,7 @@
         </w:rPr>
         <w:t xml:space="preserve">The first partition is with </w:t>
       </w:r>
+      <w:proofErr w:type="spellStart"/>
       <w:r>
         <w:rPr>
           <w:i/>
@@ -479,6 +510,7 @@
         </w:rPr>
         <w:t>emotional_intensity</w:t>
       </w:r>
+      <w:proofErr w:type="spellEnd"/>
       <w:r>
         <w:rPr>
           <w:lang w:val="en-US"/>
@@ -759,7 +791,35 @@
         <w:rPr>
           <w:lang w:val="en-US"/>
         </w:rPr>
-        <w:t>he recordings are distributed more or less equally between negative and positive intensity, with a slight preference for negative values. Furthermore, there seems to be a weak correlation between the intensity and the length of the recording, so that as one increases, the other increases as well; in fact the highest length values are recorded on average with positive intensity. Finally we can see that the scatterplot is compact, with most values that can be visually split in two macro areas: the first one with low intensity, between -3 and 1, and low</w:t>
+        <w:t xml:space="preserve">he recordings are distributed </w:t>
+      </w:r>
+      <w:proofErr w:type="gramStart"/>
+      <w:r>
+        <w:rPr>
+          <w:lang w:val="en-US"/>
+        </w:rPr>
+        <w:t>more or less equally</w:t>
+      </w:r>
+      <w:proofErr w:type="gramEnd"/>
+      <w:r>
+        <w:rPr>
+          <w:lang w:val="en-US"/>
+        </w:rPr>
+        <w:t xml:space="preserve"> between negative and positive intensity, with a slight preference for negative values. Furthermore, there seems to be a weak correlation between the intensity and the length of the recording, so that as one increases, the other increases as well; in fact the highest length values are recorded on average with positive intensity. </w:t>
+      </w:r>
+      <w:proofErr w:type="gramStart"/>
+      <w:r>
+        <w:rPr>
+          <w:lang w:val="en-US"/>
+        </w:rPr>
+        <w:t>Finally</w:t>
+      </w:r>
+      <w:proofErr w:type="gramEnd"/>
+      <w:r>
+        <w:rPr>
+          <w:lang w:val="en-US"/>
+        </w:rPr>
+        <w:t xml:space="preserve"> we can see that the scatterplot is compact, with most values that can be visually split in two macro areas: the first one with low intensity, between -3 and 1, and low</w:t>
       </w:r>
       <w:r>
         <w:rPr>
@@ -839,6 +899,7 @@
         </w:rPr>
         <w:t xml:space="preserve"> partition is with </w:t>
       </w:r>
+      <w:proofErr w:type="spellStart"/>
       <w:r>
         <w:rPr>
           <w:i/>
@@ -847,6 +908,7 @@
         </w:rPr>
         <w:t>emotional_intensity</w:t>
       </w:r>
+      <w:proofErr w:type="spellEnd"/>
       <w:r>
         <w:rPr>
           <w:lang w:val="en-US"/>
@@ -1127,7 +1189,21 @@
         <w:rPr>
           <w:lang w:val="en-US"/>
         </w:rPr>
-        <w:t>Here too we note a normal distribution of the values on the intensity axis, with a slightly greater coverage of negative values, with a range of values approximately between -3 and 2. In this case, however, there doesn't seem to be any correlation between intensity and length, since the peaks of the latter are equally distributed between negative and positive intensities. These graphs also are compact, with most values distributed in intensity range between -2 and 2 and length range between -2 and 2. The shape of these graphs tends to be more or less globular.</w:t>
+        <w:t xml:space="preserve">Here too we note a normal distribution of the values on the intensity axis, with a slightly greater coverage of negative values, with a range of values approximately between -3 and 2. In this case, however, there doesn't seem to be any correlation between intensity and length, since the peaks of the latter are equally distributed between negative and positive intensities. These graphs also are compact, with most values distributed in intensity range between -2 and 2 and length range between -2 and 2. The shape of these graphs tends to be </w:t>
+      </w:r>
+      <w:proofErr w:type="gramStart"/>
+      <w:r>
+        <w:rPr>
+          <w:lang w:val="en-US"/>
+        </w:rPr>
+        <w:t>more or less globular</w:t>
+      </w:r>
+      <w:proofErr w:type="gramEnd"/>
+      <w:r>
+        <w:rPr>
+          <w:lang w:val="en-US"/>
+        </w:rPr>
+        <w:t>.</w:t>
       </w:r>
       <w:r>
         <w:rPr>
@@ -1231,6 +1307,7 @@
         </w:rPr>
         <w:t xml:space="preserve"> partition is with </w:t>
       </w:r>
+      <w:proofErr w:type="spellStart"/>
       <w:r>
         <w:rPr>
           <w:i/>
@@ -1239,6 +1316,7 @@
         </w:rPr>
         <w:t>emotional_intensity</w:t>
       </w:r>
+      <w:proofErr w:type="spellEnd"/>
       <w:r>
         <w:rPr>
           <w:lang w:val="en-US"/>
@@ -1501,13 +1579,41 @@
         <w:rPr>
           <w:lang w:val="en-US"/>
         </w:rPr>
-        <w:t>Partitioning for Kids are talking by the door and emotional_intensity = "strong" we see that both the distribution of values on the X axis and the absence of correlation between the two attributes with respect to the previous partition have remained unchanged. The values of these graphs are slightly more scattered than the previous ones, with most of the values distributed on the X axis between -2.5 1.5 and on the Y axis between -1.5 and 2. There are also notable differences in clustering between standard KMeans and Bisecting KMeans, as almost all clusters are different</w:t>
-      </w:r>
-      <w:r>
-        <w:rPr>
-          <w:lang w:val="en-US"/>
-        </w:rPr>
-        <w:t xml:space="preserve"> The blue clusters of standard KMeans is absorbed by the clusters around in Bisecting KMeans.</w:t>
+        <w:t xml:space="preserve">Partitioning for Kids are talking by the door and </w:t>
+      </w:r>
+      <w:proofErr w:type="spellStart"/>
+      <w:r>
+        <w:rPr>
+          <w:lang w:val="en-US"/>
+        </w:rPr>
+        <w:t>emotional_intensity</w:t>
+      </w:r>
+      <w:proofErr w:type="spellEnd"/>
+      <w:r>
+        <w:rPr>
+          <w:lang w:val="en-US"/>
+        </w:rPr>
+        <w:t xml:space="preserve"> = "strong" we see that both the distribution of values on the X axis and the absence of correlation between the two attributes with respect to the previous partition have remained unchanged. The values of these graphs are slightly more scattered than the previous ones, with most of the values distributed on the X axis between -2.5 1.5 and on the Y axis between -1.5 and 2. There are also notable differences in clustering between standard KMeans and Bisecting KMeans, as almost all clusters are different</w:t>
+      </w:r>
+      <w:r>
+        <w:rPr>
+          <w:lang w:val="en-US"/>
+        </w:rPr>
+        <w:t xml:space="preserve"> </w:t>
+      </w:r>
+      <w:proofErr w:type="gramStart"/>
+      <w:r>
+        <w:rPr>
+          <w:lang w:val="en-US"/>
+        </w:rPr>
+        <w:t>The</w:t>
+      </w:r>
+      <w:proofErr w:type="gramEnd"/>
+      <w:r>
+        <w:rPr>
+          <w:lang w:val="en-US"/>
+        </w:rPr>
+        <w:t xml:space="preserve"> blue clusters of standard KMeans is absorbed by the clusters around in Bisecting KMeans.</w:t>
       </w:r>
     </w:p>
     <w:p>
@@ -1534,6 +1640,7 @@
         </w:rPr>
         <w:t xml:space="preserve"> partition is with </w:t>
       </w:r>
+      <w:proofErr w:type="spellStart"/>
       <w:r>
         <w:rPr>
           <w:i/>
@@ -1542,6 +1649,7 @@
         </w:rPr>
         <w:t>emotional_intensity</w:t>
       </w:r>
+      <w:proofErr w:type="spellEnd"/>
       <w:r>
         <w:rPr>
           <w:lang w:val="en-US"/>
@@ -1823,7 +1931,21 @@
         <w:rPr>
           <w:lang w:val="en-US"/>
         </w:rPr>
-        <w:t xml:space="preserve">e can see that the weak correlation between the two attributes present in the first partition returns and makes us assume that this dependence is given by the partition emotional_intensity = "normal" and therefore it's independent of the type of statement. </w:t>
+        <w:t xml:space="preserve">e can see that the weak correlation between the two attributes present in the first partition returns and makes us assume that this dependence is given by the partition </w:t>
+      </w:r>
+      <w:proofErr w:type="spellStart"/>
+      <w:r>
+        <w:rPr>
+          <w:lang w:val="en-US"/>
+        </w:rPr>
+        <w:t>emotional_intensity</w:t>
+      </w:r>
+      <w:proofErr w:type="spellEnd"/>
+      <w:r>
+        <w:rPr>
+          <w:lang w:val="en-US"/>
+        </w:rPr>
+        <w:t xml:space="preserve"> = "normal" and therefore it's independent of the type of statement. </w:t>
       </w:r>
       <w:r>
         <w:rPr>
@@ -1931,7 +2053,14 @@
         <w:rPr>
           <w:lang w:val="en-US"/>
         </w:rPr>
+        <w:lastRenderedPageBreak/>
         <w:t>2.4 Discussion</w:t>
+      </w:r>
+      <w:r>
+        <w:rPr>
+          <w:lang w:val="en-US"/>
+        </w:rPr>
+        <w:t xml:space="preserve"> (my part of partition in common)</w:t>
       </w:r>
     </w:p>
     <w:p>
@@ -1940,6 +2069,665 @@
           <w:lang w:val="en-US"/>
         </w:rPr>
       </w:pPr>
+      <w:bookmarkStart w:id="12" w:name="Figure_thirteen"/>
+      <w:r>
+        <w:rPr>
+          <w:noProof/>
+          <w:lang w:val="en-US"/>
+        </w:rPr>
+        <w:drawing>
+          <wp:inline distT="0" distB="0" distL="0" distR="0" wp14:anchorId="3261B565" wp14:editId="1CA4C9D8">
+            <wp:extent cx="3029107" cy="2019300"/>
+            <wp:effectExtent l="0" t="0" r="0" b="0"/>
+            <wp:docPr id="13" name="Immagine 13"/>
+            <wp:cNvGraphicFramePr>
+              <a:graphicFrameLocks xmlns:a="http://schemas.openxmlformats.org/drawingml/2006/main" noChangeAspect="1"/>
+            </wp:cNvGraphicFramePr>
+            <a:graphic xmlns:a="http://schemas.openxmlformats.org/drawingml/2006/main">
+              <a:graphicData uri="http://schemas.openxmlformats.org/drawingml/2006/picture">
+                <pic:pic xmlns:pic="http://schemas.openxmlformats.org/drawingml/2006/picture">
+                  <pic:nvPicPr>
+                    <pic:cNvPr id="13" name="Immagine 13"/>
+                    <pic:cNvPicPr/>
+                  </pic:nvPicPr>
+                  <pic:blipFill>
+                    <a:blip r:embed="rId17" cstate="print">
+                      <a:extLst>
+                        <a:ext uri="{28A0092B-C50C-407E-A947-70E740481C1C}">
+                          <a14:useLocalDpi xmlns:a14="http://schemas.microsoft.com/office/drawing/2010/main" val="0"/>
+                        </a:ext>
+                      </a:extLst>
+                    </a:blip>
+                    <a:stretch>
+                      <a:fillRect/>
+                    </a:stretch>
+                  </pic:blipFill>
+                  <pic:spPr>
+                    <a:xfrm>
+                      <a:off x="0" y="0"/>
+                      <a:ext cx="3033607" cy="2022300"/>
+                    </a:xfrm>
+                    <a:prstGeom prst="rect">
+                      <a:avLst/>
+                    </a:prstGeom>
+                  </pic:spPr>
+                </pic:pic>
+              </a:graphicData>
+            </a:graphic>
+          </wp:inline>
+        </w:drawing>
+      </w:r>
+      <w:bookmarkStart w:id="13" w:name="Figure_fourteen"/>
+      <w:bookmarkEnd w:id="12"/>
+      <w:r>
+        <w:rPr>
+          <w:noProof/>
+          <w:lang w:val="en-US"/>
+        </w:rPr>
+        <w:drawing>
+          <wp:inline distT="0" distB="0" distL="0" distR="0" wp14:anchorId="74E1888A" wp14:editId="1C831C09">
+            <wp:extent cx="3043395" cy="2028825"/>
+            <wp:effectExtent l="0" t="0" r="0" b="0"/>
+            <wp:docPr id="14" name="Immagine 14"/>
+            <wp:cNvGraphicFramePr>
+              <a:graphicFrameLocks xmlns:a="http://schemas.openxmlformats.org/drawingml/2006/main" noChangeAspect="1"/>
+            </wp:cNvGraphicFramePr>
+            <a:graphic xmlns:a="http://schemas.openxmlformats.org/drawingml/2006/main">
+              <a:graphicData uri="http://schemas.openxmlformats.org/drawingml/2006/picture">
+                <pic:pic xmlns:pic="http://schemas.openxmlformats.org/drawingml/2006/picture">
+                  <pic:nvPicPr>
+                    <pic:cNvPr id="14" name="Immagine 14"/>
+                    <pic:cNvPicPr/>
+                  </pic:nvPicPr>
+                  <pic:blipFill>
+                    <a:blip r:embed="rId18" cstate="print">
+                      <a:extLst>
+                        <a:ext uri="{28A0092B-C50C-407E-A947-70E740481C1C}">
+                          <a14:useLocalDpi xmlns:a14="http://schemas.microsoft.com/office/drawing/2010/main" val="0"/>
+                        </a:ext>
+                      </a:extLst>
+                    </a:blip>
+                    <a:stretch>
+                      <a:fillRect/>
+                    </a:stretch>
+                  </pic:blipFill>
+                  <pic:spPr>
+                    <a:xfrm>
+                      <a:off x="0" y="0"/>
+                      <a:ext cx="3059806" cy="2039765"/>
+                    </a:xfrm>
+                    <a:prstGeom prst="rect">
+                      <a:avLst/>
+                    </a:prstGeom>
+                  </pic:spPr>
+                </pic:pic>
+              </a:graphicData>
+            </a:graphic>
+          </wp:inline>
+        </w:drawing>
+      </w:r>
+      <w:bookmarkStart w:id="14" w:name="Figure_fifteen"/>
+      <w:bookmarkEnd w:id="13"/>
+      <w:r>
+        <w:rPr>
+          <w:noProof/>
+          <w:lang w:val="en-US"/>
+        </w:rPr>
+        <w:drawing>
+          <wp:inline distT="0" distB="0" distL="0" distR="0" wp14:anchorId="24E20D73" wp14:editId="48E51DE7">
+            <wp:extent cx="3019425" cy="2012846"/>
+            <wp:effectExtent l="0" t="0" r="0" b="0"/>
+            <wp:docPr id="15" name="Immagine 15"/>
+            <wp:cNvGraphicFramePr>
+              <a:graphicFrameLocks xmlns:a="http://schemas.openxmlformats.org/drawingml/2006/main" noChangeAspect="1"/>
+            </wp:cNvGraphicFramePr>
+            <a:graphic xmlns:a="http://schemas.openxmlformats.org/drawingml/2006/main">
+              <a:graphicData uri="http://schemas.openxmlformats.org/drawingml/2006/picture">
+                <pic:pic xmlns:pic="http://schemas.openxmlformats.org/drawingml/2006/picture">
+                  <pic:nvPicPr>
+                    <pic:cNvPr id="15" name="Immagine 15"/>
+                    <pic:cNvPicPr/>
+                  </pic:nvPicPr>
+                  <pic:blipFill>
+                    <a:blip r:embed="rId19" cstate="print">
+                      <a:extLst>
+                        <a:ext uri="{28A0092B-C50C-407E-A947-70E740481C1C}">
+                          <a14:useLocalDpi xmlns:a14="http://schemas.microsoft.com/office/drawing/2010/main" val="0"/>
+                        </a:ext>
+                      </a:extLst>
+                    </a:blip>
+                    <a:stretch>
+                      <a:fillRect/>
+                    </a:stretch>
+                  </pic:blipFill>
+                  <pic:spPr>
+                    <a:xfrm>
+                      <a:off x="0" y="0"/>
+                      <a:ext cx="3031471" cy="2020876"/>
+                    </a:xfrm>
+                    <a:prstGeom prst="rect">
+                      <a:avLst/>
+                    </a:prstGeom>
+                  </pic:spPr>
+                </pic:pic>
+              </a:graphicData>
+            </a:graphic>
+          </wp:inline>
+        </w:drawing>
+      </w:r>
+      <w:bookmarkEnd w:id="14"/>
+    </w:p>
+    <w:p>
+      <w:pPr>
+        <w:rPr>
+          <w:lang w:val="en-US"/>
+        </w:rPr>
+      </w:pPr>
+      <w:r>
+        <w:rPr>
+          <w:lang w:val="en-US"/>
+        </w:rPr>
+        <w:t>7 clusters were chosen because according to the SSE graph with k &gt;= 7 the trend of the curve becomes more linear</w:t>
+      </w:r>
+      <w:r>
+        <w:rPr>
+          <w:lang w:val="en-US"/>
+        </w:rPr>
+        <w:t xml:space="preserve"> (</w:t>
+      </w:r>
+      <w:hyperlink w:anchor="Figure_thirteen" w:history="1">
+        <w:r>
+          <w:rPr>
+            <w:rStyle w:val="Collegamentoipertestuale"/>
+            <w:i/>
+            <w:iCs/>
+            <w:lang w:val="en-US"/>
+          </w:rPr>
+          <w:t>Figure</w:t>
+        </w:r>
+        <w:r>
+          <w:rPr>
+            <w:rStyle w:val="Collegamentoipertestuale"/>
+            <w:i/>
+            <w:iCs/>
+            <w:lang w:val="en-US"/>
+          </w:rPr>
+          <w:t xml:space="preserve"> </w:t>
+        </w:r>
+        <w:r>
+          <w:rPr>
+            <w:rStyle w:val="Collegamentoipertestuale"/>
+            <w:i/>
+            <w:iCs/>
+            <w:lang w:val="en-US"/>
+          </w:rPr>
+          <w:t>13</w:t>
+        </w:r>
+      </w:hyperlink>
+      <w:r>
+        <w:rPr>
+          <w:lang w:val="en-US"/>
+        </w:rPr>
+        <w:t>)</w:t>
+      </w:r>
+      <w:r>
+        <w:rPr>
+          <w:lang w:val="en-US"/>
+        </w:rPr>
+        <w:t xml:space="preserve">. </w:t>
+      </w:r>
+      <w:proofErr w:type="gramStart"/>
+      <w:r>
+        <w:rPr>
+          <w:lang w:val="en-US"/>
+        </w:rPr>
+        <w:t>It can be seen that Bisecting</w:t>
+      </w:r>
+      <w:proofErr w:type="gramEnd"/>
+      <w:r>
+        <w:rPr>
+          <w:lang w:val="en-US"/>
+        </w:rPr>
+        <w:t xml:space="preserve"> KMeans clearly distinguishes the lower clusters in the graph, that is those with negative intensity and length values, from the higher ones, that is those with positive values of both attributes</w:t>
+      </w:r>
+      <w:r>
+        <w:rPr>
+          <w:lang w:val="en-US"/>
+        </w:rPr>
+        <w:t xml:space="preserve"> (</w:t>
+      </w:r>
+      <w:hyperlink w:anchor="Figure_fifteen" w:history="1">
+        <w:r>
+          <w:rPr>
+            <w:rStyle w:val="Collegamentoipertestuale"/>
+            <w:i/>
+            <w:iCs/>
+            <w:lang w:val="en-US"/>
+          </w:rPr>
+          <w:t xml:space="preserve">Figure </w:t>
+        </w:r>
+        <w:r>
+          <w:rPr>
+            <w:rStyle w:val="Collegamentoipertestuale"/>
+            <w:i/>
+            <w:iCs/>
+            <w:lang w:val="en-US"/>
+          </w:rPr>
+          <w:t>1</w:t>
+        </w:r>
+        <w:r>
+          <w:rPr>
+            <w:rStyle w:val="Collegamentoipertestuale"/>
+            <w:i/>
+            <w:iCs/>
+            <w:lang w:val="en-US"/>
+          </w:rPr>
+          <w:t>5</w:t>
+        </w:r>
+      </w:hyperlink>
+      <w:r>
+        <w:rPr>
+          <w:lang w:val="en-US"/>
+        </w:rPr>
+        <w:t>)</w:t>
+      </w:r>
+      <w:r>
+        <w:rPr>
+          <w:lang w:val="en-US"/>
+        </w:rPr>
+        <w:t>. While the KMeans standard performs a more "gradual" clustering</w:t>
+      </w:r>
+      <w:r>
+        <w:rPr>
+          <w:lang w:val="en-US"/>
+        </w:rPr>
+        <w:t>, with two “intermediate” clusters in the center of graph.</w:t>
+      </w:r>
+      <w:r>
+        <w:rPr>
+          <w:lang w:val="en-US"/>
+        </w:rPr>
+        <w:t xml:space="preserve"> The shape of the scatter plot is </w:t>
+      </w:r>
+      <w:proofErr w:type="gramStart"/>
+      <w:r>
+        <w:rPr>
+          <w:lang w:val="en-US"/>
+        </w:rPr>
+        <w:t>similar to</w:t>
+      </w:r>
+      <w:proofErr w:type="gramEnd"/>
+      <w:r>
+        <w:rPr>
+          <w:lang w:val="en-US"/>
+        </w:rPr>
+        <w:t xml:space="preserve"> those seen in partitions with </w:t>
+      </w:r>
+      <w:proofErr w:type="spellStart"/>
+      <w:r>
+        <w:rPr>
+          <w:lang w:val="en-US"/>
+        </w:rPr>
+        <w:t>emotional_intensity</w:t>
+      </w:r>
+      <w:proofErr w:type="spellEnd"/>
+      <w:r>
+        <w:rPr>
+          <w:lang w:val="en-US"/>
+        </w:rPr>
+        <w:t xml:space="preserve"> = "normal "</w:t>
+      </w:r>
+      <w:r>
+        <w:rPr>
+          <w:lang w:val="en-US"/>
+        </w:rPr>
+        <w:t xml:space="preserve"> (</w:t>
+      </w:r>
+      <w:hyperlink w:anchor="Figure_fourteen" w:history="1">
+        <w:r>
+          <w:rPr>
+            <w:rStyle w:val="Collegamentoipertestuale"/>
+            <w:i/>
+            <w:iCs/>
+            <w:lang w:val="en-US"/>
+          </w:rPr>
+          <w:t>Figu</w:t>
+        </w:r>
+        <w:r>
+          <w:rPr>
+            <w:rStyle w:val="Collegamentoipertestuale"/>
+            <w:i/>
+            <w:iCs/>
+            <w:lang w:val="en-US"/>
+          </w:rPr>
+          <w:t>r</w:t>
+        </w:r>
+        <w:r>
+          <w:rPr>
+            <w:rStyle w:val="Collegamentoipertestuale"/>
+            <w:i/>
+            <w:iCs/>
+            <w:lang w:val="en-US"/>
+          </w:rPr>
+          <w:t>e 14</w:t>
+        </w:r>
+      </w:hyperlink>
+      <w:r>
+        <w:rPr>
+          <w:lang w:val="en-US"/>
+        </w:rPr>
+        <w:t>)</w:t>
+      </w:r>
+      <w:r>
+        <w:rPr>
+          <w:lang w:val="en-US"/>
+        </w:rPr>
+        <w:t>.</w:t>
+      </w:r>
+    </w:p>
+    <w:p>
+      <w:pPr>
+        <w:rPr>
+          <w:lang w:val="en-US"/>
+        </w:rPr>
+      </w:pPr>
+      <w:bookmarkStart w:id="15" w:name="Figure_sixteen"/>
+      <w:r>
+        <w:rPr>
+          <w:noProof/>
+          <w:lang w:val="en-US"/>
+        </w:rPr>
+        <w:lastRenderedPageBreak/>
+        <w:drawing>
+          <wp:inline distT="0" distB="0" distL="0" distR="0" wp14:anchorId="09CEE36B" wp14:editId="4DFE79E7">
+            <wp:extent cx="2986243" cy="1990725"/>
+            <wp:effectExtent l="0" t="0" r="0" b="0"/>
+            <wp:docPr id="16" name="Immagine 16"/>
+            <wp:cNvGraphicFramePr>
+              <a:graphicFrameLocks xmlns:a="http://schemas.openxmlformats.org/drawingml/2006/main" noChangeAspect="1"/>
+            </wp:cNvGraphicFramePr>
+            <a:graphic xmlns:a="http://schemas.openxmlformats.org/drawingml/2006/main">
+              <a:graphicData uri="http://schemas.openxmlformats.org/drawingml/2006/picture">
+                <pic:pic xmlns:pic="http://schemas.openxmlformats.org/drawingml/2006/picture">
+                  <pic:nvPicPr>
+                    <pic:cNvPr id="16" name="Immagine 16"/>
+                    <pic:cNvPicPr/>
+                  </pic:nvPicPr>
+                  <pic:blipFill>
+                    <a:blip r:embed="rId20" cstate="print">
+                      <a:extLst>
+                        <a:ext uri="{28A0092B-C50C-407E-A947-70E740481C1C}">
+                          <a14:useLocalDpi xmlns:a14="http://schemas.microsoft.com/office/drawing/2010/main" val="0"/>
+                        </a:ext>
+                      </a:extLst>
+                    </a:blip>
+                    <a:stretch>
+                      <a:fillRect/>
+                    </a:stretch>
+                  </pic:blipFill>
+                  <pic:spPr>
+                    <a:xfrm>
+                      <a:off x="0" y="0"/>
+                      <a:ext cx="2994124" cy="1995979"/>
+                    </a:xfrm>
+                    <a:prstGeom prst="rect">
+                      <a:avLst/>
+                    </a:prstGeom>
+                  </pic:spPr>
+                </pic:pic>
+              </a:graphicData>
+            </a:graphic>
+          </wp:inline>
+        </w:drawing>
+      </w:r>
+      <w:bookmarkStart w:id="16" w:name="Figure_seventeen"/>
+      <w:bookmarkEnd w:id="15"/>
+      <w:r>
+        <w:rPr>
+          <w:noProof/>
+          <w:lang w:val="en-US"/>
+        </w:rPr>
+        <w:drawing>
+          <wp:inline distT="0" distB="0" distL="0" distR="0" wp14:anchorId="4A37A5C3" wp14:editId="0CB5D0CF">
+            <wp:extent cx="2990850" cy="1993796"/>
+            <wp:effectExtent l="0" t="0" r="0" b="0"/>
+            <wp:docPr id="17" name="Immagine 17"/>
+            <wp:cNvGraphicFramePr>
+              <a:graphicFrameLocks xmlns:a="http://schemas.openxmlformats.org/drawingml/2006/main" noChangeAspect="1"/>
+            </wp:cNvGraphicFramePr>
+            <a:graphic xmlns:a="http://schemas.openxmlformats.org/drawingml/2006/main">
+              <a:graphicData uri="http://schemas.openxmlformats.org/drawingml/2006/picture">
+                <pic:pic xmlns:pic="http://schemas.openxmlformats.org/drawingml/2006/picture">
+                  <pic:nvPicPr>
+                    <pic:cNvPr id="17" name="Immagine 17"/>
+                    <pic:cNvPicPr/>
+                  </pic:nvPicPr>
+                  <pic:blipFill>
+                    <a:blip r:embed="rId21" cstate="print">
+                      <a:extLst>
+                        <a:ext uri="{28A0092B-C50C-407E-A947-70E740481C1C}">
+                          <a14:useLocalDpi xmlns:a14="http://schemas.microsoft.com/office/drawing/2010/main" val="0"/>
+                        </a:ext>
+                      </a:extLst>
+                    </a:blip>
+                    <a:stretch>
+                      <a:fillRect/>
+                    </a:stretch>
+                  </pic:blipFill>
+                  <pic:spPr>
+                    <a:xfrm>
+                      <a:off x="0" y="0"/>
+                      <a:ext cx="3025370" cy="2016808"/>
+                    </a:xfrm>
+                    <a:prstGeom prst="rect">
+                      <a:avLst/>
+                    </a:prstGeom>
+                  </pic:spPr>
+                </pic:pic>
+              </a:graphicData>
+            </a:graphic>
+          </wp:inline>
+        </w:drawing>
+      </w:r>
+      <w:bookmarkStart w:id="17" w:name="Figure_eighteen"/>
+      <w:bookmarkEnd w:id="16"/>
+      <w:r>
+        <w:rPr>
+          <w:noProof/>
+          <w:lang w:val="en-US"/>
+        </w:rPr>
+        <w:drawing>
+          <wp:inline distT="0" distB="0" distL="0" distR="0" wp14:anchorId="79970D7E" wp14:editId="0A8308FF">
+            <wp:extent cx="2986242" cy="1990725"/>
+            <wp:effectExtent l="0" t="0" r="0" b="0"/>
+            <wp:docPr id="18" name="Immagine 18"/>
+            <wp:cNvGraphicFramePr>
+              <a:graphicFrameLocks xmlns:a="http://schemas.openxmlformats.org/drawingml/2006/main" noChangeAspect="1"/>
+            </wp:cNvGraphicFramePr>
+            <a:graphic xmlns:a="http://schemas.openxmlformats.org/drawingml/2006/main">
+              <a:graphicData uri="http://schemas.openxmlformats.org/drawingml/2006/picture">
+                <pic:pic xmlns:pic="http://schemas.openxmlformats.org/drawingml/2006/picture">
+                  <pic:nvPicPr>
+                    <pic:cNvPr id="18" name="Immagine 18"/>
+                    <pic:cNvPicPr/>
+                  </pic:nvPicPr>
+                  <pic:blipFill>
+                    <a:blip r:embed="rId22" cstate="print">
+                      <a:extLst>
+                        <a:ext uri="{28A0092B-C50C-407E-A947-70E740481C1C}">
+                          <a14:useLocalDpi xmlns:a14="http://schemas.microsoft.com/office/drawing/2010/main" val="0"/>
+                        </a:ext>
+                      </a:extLst>
+                    </a:blip>
+                    <a:stretch>
+                      <a:fillRect/>
+                    </a:stretch>
+                  </pic:blipFill>
+                  <pic:spPr>
+                    <a:xfrm>
+                      <a:off x="0" y="0"/>
+                      <a:ext cx="2998566" cy="1998941"/>
+                    </a:xfrm>
+                    <a:prstGeom prst="rect">
+                      <a:avLst/>
+                    </a:prstGeom>
+                  </pic:spPr>
+                </pic:pic>
+              </a:graphicData>
+            </a:graphic>
+          </wp:inline>
+        </w:drawing>
+      </w:r>
+      <w:bookmarkEnd w:id="17"/>
+    </w:p>
+    <w:p>
+      <w:pPr>
+        <w:rPr>
+          <w:lang w:val="en-US"/>
+        </w:rPr>
+      </w:pPr>
+      <w:r>
+        <w:rPr>
+          <w:lang w:val="en-US"/>
+        </w:rPr>
+        <w:t xml:space="preserve">The same goes for the previous partition, in </w:t>
+      </w:r>
+      <w:proofErr w:type="spellStart"/>
+      <w:r>
+        <w:rPr>
+          <w:lang w:val="en-US"/>
+        </w:rPr>
+        <w:t>emotional_intensity</w:t>
+      </w:r>
+      <w:proofErr w:type="spellEnd"/>
+      <w:r>
+        <w:rPr>
+          <w:lang w:val="en-US"/>
+        </w:rPr>
+        <w:t xml:space="preserve"> = "strong" we find </w:t>
+      </w:r>
+      <w:proofErr w:type="gramStart"/>
+      <w:r>
+        <w:rPr>
+          <w:lang w:val="en-US"/>
+        </w:rPr>
+        <w:t>more or less the</w:t>
+      </w:r>
+      <w:proofErr w:type="gramEnd"/>
+      <w:r>
+        <w:rPr>
+          <w:lang w:val="en-US"/>
+        </w:rPr>
+        <w:t xml:space="preserve"> shape we observed in the corresponding partitions with the statements. From here we have the proof that the shape and, consequently, the presence of correlations between the attributes doesn't depend on the statement but on the value of </w:t>
+      </w:r>
+      <w:proofErr w:type="spellStart"/>
+      <w:r>
+        <w:rPr>
+          <w:lang w:val="en-US"/>
+        </w:rPr>
+        <w:t>emotional_intensity</w:t>
+      </w:r>
+      <w:proofErr w:type="spellEnd"/>
+      <w:r>
+        <w:rPr>
+          <w:lang w:val="en-US"/>
+        </w:rPr>
+        <w:t>. Note that Bisecting KMeans tends to separate clusters around the 0 of both attributes</w:t>
+      </w:r>
+      <w:r>
+        <w:rPr>
+          <w:lang w:val="en-US"/>
+        </w:rPr>
+        <w:t xml:space="preserve"> (</w:t>
+      </w:r>
+      <w:hyperlink w:anchor="Figure_eighteen" w:history="1">
+        <w:r>
+          <w:rPr>
+            <w:rStyle w:val="Collegamentoipertestuale"/>
+            <w:i/>
+            <w:iCs/>
+            <w:lang w:val="en-US"/>
+          </w:rPr>
+          <w:t>Fig</w:t>
+        </w:r>
+        <w:r>
+          <w:rPr>
+            <w:rStyle w:val="Collegamentoipertestuale"/>
+            <w:i/>
+            <w:iCs/>
+            <w:lang w:val="en-US"/>
+          </w:rPr>
+          <w:t>u</w:t>
+        </w:r>
+        <w:r>
+          <w:rPr>
+            <w:rStyle w:val="Collegamentoipertestuale"/>
+            <w:i/>
+            <w:iCs/>
+            <w:lang w:val="en-US"/>
+          </w:rPr>
+          <w:t>re 18</w:t>
+        </w:r>
+      </w:hyperlink>
+      <w:r>
+        <w:rPr>
+          <w:lang w:val="en-US"/>
+        </w:rPr>
+        <w:t>)</w:t>
+      </w:r>
+      <w:r>
+        <w:rPr>
+          <w:lang w:val="en-US"/>
+        </w:rPr>
+        <w:t>, while the KMeans standard doesn't make this distinction and some centroids are found in line with 0 values for both attributes</w:t>
+      </w:r>
+      <w:r>
+        <w:rPr>
+          <w:lang w:val="en-US"/>
+        </w:rPr>
+        <w:t xml:space="preserve"> (</w:t>
+      </w:r>
+      <w:hyperlink w:anchor="Figure_seventeen" w:history="1">
+        <w:r>
+          <w:rPr>
+            <w:rStyle w:val="Collegamentoipertestuale"/>
+            <w:i/>
+            <w:iCs/>
+            <w:lang w:val="en-US"/>
+          </w:rPr>
+          <w:t>Figure</w:t>
+        </w:r>
+        <w:r>
+          <w:rPr>
+            <w:rStyle w:val="Collegamentoipertestuale"/>
+            <w:i/>
+            <w:iCs/>
+            <w:lang w:val="en-US"/>
+          </w:rPr>
+          <w:t xml:space="preserve"> </w:t>
+        </w:r>
+        <w:r>
+          <w:rPr>
+            <w:rStyle w:val="Collegamentoipertestuale"/>
+            <w:i/>
+            <w:iCs/>
+            <w:lang w:val="en-US"/>
+          </w:rPr>
+          <w:t>17</w:t>
+        </w:r>
+      </w:hyperlink>
+      <w:r>
+        <w:rPr>
+          <w:lang w:val="en-US"/>
+        </w:rPr>
+        <w:t>)</w:t>
+      </w:r>
+      <w:r>
+        <w:rPr>
+          <w:lang w:val="en-US"/>
+        </w:rPr>
+        <w:t>.</w:t>
+      </w:r>
     </w:p>
     <w:sectPr>
       <w:pgSz w:w="11906" w:h="16838"/>

</xml_diff>

<commit_message>
Updated KMeans (full version)
</commit_message>
<xml_diff>
--- a/Centroid-based methods (Claudio).docx
+++ b/Centroid-based methods (Claudio).docx
@@ -239,7 +239,6 @@
         </w:rPr>
         <w:t xml:space="preserve"> and second time with </w:t>
       </w:r>
-      <w:proofErr w:type="spellStart"/>
       <w:r>
         <w:rPr>
           <w:i/>
@@ -248,7 +247,6 @@
         </w:rPr>
         <w:t>emotional_intensity</w:t>
       </w:r>
-      <w:proofErr w:type="spellEnd"/>
       <w:r>
         <w:rPr>
           <w:lang w:val="en-US"/>
@@ -361,41 +359,13 @@
         </w:rPr>
         <w:t xml:space="preserve">, named </w:t>
       </w:r>
-      <w:proofErr w:type="spellStart"/>
       <w:r>
         <w:rPr>
           <w:i/>
           <w:iCs/>
           <w:lang w:val="en-US"/>
         </w:rPr>
-        <w:t>clean_</w:t>
-      </w:r>
-      <w:proofErr w:type="gramStart"/>
-      <w:r>
-        <w:rPr>
-          <w:i/>
-          <w:iCs/>
-          <w:lang w:val="en-US"/>
-        </w:rPr>
-        <w:t>outliers</w:t>
-      </w:r>
-      <w:proofErr w:type="spellEnd"/>
-      <w:r>
-        <w:rPr>
-          <w:i/>
-          <w:iCs/>
-          <w:lang w:val="en-US"/>
-        </w:rPr>
-        <w:t>(</w:t>
-      </w:r>
-      <w:proofErr w:type="gramEnd"/>
-      <w:r>
-        <w:rPr>
-          <w:i/>
-          <w:iCs/>
-          <w:lang w:val="en-US"/>
-        </w:rPr>
-        <w:t>)</w:t>
+        <w:t>clean_outliers()</w:t>
       </w:r>
       <w:r>
         <w:rPr>
@@ -501,7 +471,6 @@
         </w:rPr>
         <w:t xml:space="preserve">The first partition is with </w:t>
       </w:r>
-      <w:proofErr w:type="spellStart"/>
       <w:r>
         <w:rPr>
           <w:i/>
@@ -510,7 +479,6 @@
         </w:rPr>
         <w:t>emotional_intensity</w:t>
       </w:r>
-      <w:proofErr w:type="spellEnd"/>
       <w:r>
         <w:rPr>
           <w:lang w:val="en-US"/>
@@ -791,35 +759,7 @@
         <w:rPr>
           <w:lang w:val="en-US"/>
         </w:rPr>
-        <w:t xml:space="preserve">he recordings are distributed </w:t>
-      </w:r>
-      <w:proofErr w:type="gramStart"/>
-      <w:r>
-        <w:rPr>
-          <w:lang w:val="en-US"/>
-        </w:rPr>
-        <w:t>more or less equally</w:t>
-      </w:r>
-      <w:proofErr w:type="gramEnd"/>
-      <w:r>
-        <w:rPr>
-          <w:lang w:val="en-US"/>
-        </w:rPr>
-        <w:t xml:space="preserve"> between negative and positive intensity, with a slight preference for negative values. Furthermore, there seems to be a weak correlation between the intensity and the length of the recording, so that as one increases, the other increases as well; in fact the highest length values are recorded on average with positive intensity. </w:t>
-      </w:r>
-      <w:proofErr w:type="gramStart"/>
-      <w:r>
-        <w:rPr>
-          <w:lang w:val="en-US"/>
-        </w:rPr>
-        <w:t>Finally</w:t>
-      </w:r>
-      <w:proofErr w:type="gramEnd"/>
-      <w:r>
-        <w:rPr>
-          <w:lang w:val="en-US"/>
-        </w:rPr>
-        <w:t xml:space="preserve"> we can see that the scatterplot is compact, with most values that can be visually split in two macro areas: the first one with low intensity, between -3 and 1, and low</w:t>
+        <w:t>he recordings are distributed more or less equally between negative and positive intensity, with a slight preference for negative values. Furthermore, there seems to be a weak correlation between the intensity and the length of the recording, so that as one increases, the other increases as well; in fact the highest length values are recorded on average with positive intensity. Finally we can see that the scatterplot is compact, with most values that can be visually split in two macro areas: the first one with low intensity, between -3 and 1, and low</w:t>
       </w:r>
       <w:r>
         <w:rPr>
@@ -899,7 +839,6 @@
         </w:rPr>
         <w:t xml:space="preserve"> partition is with </w:t>
       </w:r>
-      <w:proofErr w:type="spellStart"/>
       <w:r>
         <w:rPr>
           <w:i/>
@@ -908,7 +847,6 @@
         </w:rPr>
         <w:t>emotional_intensity</w:t>
       </w:r>
-      <w:proofErr w:type="spellEnd"/>
       <w:r>
         <w:rPr>
           <w:lang w:val="en-US"/>
@@ -1189,21 +1127,7 @@
         <w:rPr>
           <w:lang w:val="en-US"/>
         </w:rPr>
-        <w:t xml:space="preserve">Here too we note a normal distribution of the values on the intensity axis, with a slightly greater coverage of negative values, with a range of values approximately between -3 and 2. In this case, however, there doesn't seem to be any correlation between intensity and length, since the peaks of the latter are equally distributed between negative and positive intensities. These graphs also are compact, with most values distributed in intensity range between -2 and 2 and length range between -2 and 2. The shape of these graphs tends to be </w:t>
-      </w:r>
-      <w:proofErr w:type="gramStart"/>
-      <w:r>
-        <w:rPr>
-          <w:lang w:val="en-US"/>
-        </w:rPr>
-        <w:t>more or less globular</w:t>
-      </w:r>
-      <w:proofErr w:type="gramEnd"/>
-      <w:r>
-        <w:rPr>
-          <w:lang w:val="en-US"/>
-        </w:rPr>
-        <w:t>.</w:t>
+        <w:t>Here too we note a normal distribution of the values on the intensity axis, with a slightly greater coverage of negative values, with a range of values approximately between -3 and 2. In this case, however, there doesn't seem to be any correlation between intensity and length, since the peaks of the latter are equally distributed between negative and positive intensities. These graphs also are compact, with most values distributed in intensity range between -2 and 2 and length range between -2 and 2. The shape of these graphs tends to be more or less globular.</w:t>
       </w:r>
       <w:r>
         <w:rPr>
@@ -1307,7 +1231,6 @@
         </w:rPr>
         <w:t xml:space="preserve"> partition is with </w:t>
       </w:r>
-      <w:proofErr w:type="spellStart"/>
       <w:r>
         <w:rPr>
           <w:i/>
@@ -1316,7 +1239,6 @@
         </w:rPr>
         <w:t>emotional_intensity</w:t>
       </w:r>
-      <w:proofErr w:type="spellEnd"/>
       <w:r>
         <w:rPr>
           <w:lang w:val="en-US"/>
@@ -1579,41 +1501,13 @@
         <w:rPr>
           <w:lang w:val="en-US"/>
         </w:rPr>
-        <w:t xml:space="preserve">Partitioning for Kids are talking by the door and </w:t>
-      </w:r>
-      <w:proofErr w:type="spellStart"/>
-      <w:r>
-        <w:rPr>
-          <w:lang w:val="en-US"/>
-        </w:rPr>
-        <w:t>emotional_intensity</w:t>
-      </w:r>
-      <w:proofErr w:type="spellEnd"/>
-      <w:r>
-        <w:rPr>
-          <w:lang w:val="en-US"/>
-        </w:rPr>
-        <w:t xml:space="preserve"> = "strong" we see that both the distribution of values on the X axis and the absence of correlation between the two attributes with respect to the previous partition have remained unchanged. The values of these graphs are slightly more scattered than the previous ones, with most of the values distributed on the X axis between -2.5 1.5 and on the Y axis between -1.5 and 2. There are also notable differences in clustering between standard KMeans and Bisecting KMeans, as almost all clusters are different</w:t>
-      </w:r>
-      <w:r>
-        <w:rPr>
-          <w:lang w:val="en-US"/>
-        </w:rPr>
-        <w:t xml:space="preserve"> </w:t>
-      </w:r>
-      <w:proofErr w:type="gramStart"/>
-      <w:r>
-        <w:rPr>
-          <w:lang w:val="en-US"/>
-        </w:rPr>
-        <w:t>The</w:t>
-      </w:r>
-      <w:proofErr w:type="gramEnd"/>
-      <w:r>
-        <w:rPr>
-          <w:lang w:val="en-US"/>
-        </w:rPr>
-        <w:t xml:space="preserve"> blue clusters of standard KMeans is absorbed by the clusters around in Bisecting KMeans.</w:t>
+        <w:t>Partitioning for Kids are talking by the door and emotional_intensity = "strong" we see that both the distribution of values on the X axis and the absence of correlation between the two attributes with respect to the previous partition have remained unchanged. The values of these graphs are slightly more scattered than the previous ones, with most of the values distributed on the X axis between -2.5 1.5 and on the Y axis between -1.5 and 2. There are also notable differences in clustering between standard KMeans and Bisecting KMeans, as almost all clusters are different</w:t>
+      </w:r>
+      <w:r>
+        <w:rPr>
+          <w:lang w:val="en-US"/>
+        </w:rPr>
+        <w:t xml:space="preserve"> The blue clusters of standard KMeans is absorbed by the clusters around in Bisecting KMeans.</w:t>
       </w:r>
     </w:p>
     <w:p>
@@ -1640,7 +1534,6 @@
         </w:rPr>
         <w:t xml:space="preserve"> partition is with </w:t>
       </w:r>
-      <w:proofErr w:type="spellStart"/>
       <w:r>
         <w:rPr>
           <w:i/>
@@ -1649,7 +1542,6 @@
         </w:rPr>
         <w:t>emotional_intensity</w:t>
       </w:r>
-      <w:proofErr w:type="spellEnd"/>
       <w:r>
         <w:rPr>
           <w:lang w:val="en-US"/>
@@ -1931,21 +1823,7 @@
         <w:rPr>
           <w:lang w:val="en-US"/>
         </w:rPr>
-        <w:t xml:space="preserve">e can see that the weak correlation between the two attributes present in the first partition returns and makes us assume that this dependence is given by the partition </w:t>
-      </w:r>
-      <w:proofErr w:type="spellStart"/>
-      <w:r>
-        <w:rPr>
-          <w:lang w:val="en-US"/>
-        </w:rPr>
-        <w:t>emotional_intensity</w:t>
-      </w:r>
-      <w:proofErr w:type="spellEnd"/>
-      <w:r>
-        <w:rPr>
-          <w:lang w:val="en-US"/>
-        </w:rPr>
-        <w:t xml:space="preserve"> = "normal" and therefore it's independent of the type of statement. </w:t>
+        <w:t xml:space="preserve">e can see that the weak correlation between the two attributes present in the first partition returns and makes us assume that this dependence is given by the partition emotional_intensity = "normal" and therefore it's independent of the type of statement. </w:t>
       </w:r>
       <w:r>
         <w:rPr>
@@ -2274,21 +2152,7 @@
         <w:rPr>
           <w:lang w:val="en-US"/>
         </w:rPr>
-        <w:t xml:space="preserve">. </w:t>
-      </w:r>
-      <w:proofErr w:type="gramStart"/>
-      <w:r>
-        <w:rPr>
-          <w:lang w:val="en-US"/>
-        </w:rPr>
-        <w:t>It can be seen that Bisecting</w:t>
-      </w:r>
-      <w:proofErr w:type="gramEnd"/>
-      <w:r>
-        <w:rPr>
-          <w:lang w:val="en-US"/>
-        </w:rPr>
-        <w:t xml:space="preserve"> KMeans clearly distinguishes the lower clusters in the graph, that is those with negative intensity and length values, from the higher ones, that is those with positive values of both attributes</w:t>
+        <w:t>. It can be seen that Bisecting KMeans clearly distinguishes the lower clusters in the graph, that is those with negative intensity and length values, from the higher ones, that is those with positive values of both attributes</w:t>
       </w:r>
       <w:r>
         <w:rPr>
@@ -2347,35 +2211,7 @@
         <w:rPr>
           <w:lang w:val="en-US"/>
         </w:rPr>
-        <w:t xml:space="preserve"> The shape of the scatter plot is </w:t>
-      </w:r>
-      <w:proofErr w:type="gramStart"/>
-      <w:r>
-        <w:rPr>
-          <w:lang w:val="en-US"/>
-        </w:rPr>
-        <w:t>similar to</w:t>
-      </w:r>
-      <w:proofErr w:type="gramEnd"/>
-      <w:r>
-        <w:rPr>
-          <w:lang w:val="en-US"/>
-        </w:rPr>
-        <w:t xml:space="preserve"> those seen in partitions with </w:t>
-      </w:r>
-      <w:proofErr w:type="spellStart"/>
-      <w:r>
-        <w:rPr>
-          <w:lang w:val="en-US"/>
-        </w:rPr>
-        <w:t>emotional_intensity</w:t>
-      </w:r>
-      <w:proofErr w:type="spellEnd"/>
-      <w:r>
-        <w:rPr>
-          <w:lang w:val="en-US"/>
-        </w:rPr>
-        <w:t xml:space="preserve"> = "normal "</w:t>
+        <w:t xml:space="preserve"> The shape of the scatter plot is similar to those seen in partitions with emotional_intensity = "normal "</w:t>
       </w:r>
       <w:r>
         <w:rPr>
@@ -2590,49 +2426,55 @@
         <w:rPr>
           <w:lang w:val="en-US"/>
         </w:rPr>
-        <w:t xml:space="preserve">The same goes for the previous partition, in </w:t>
-      </w:r>
-      <w:proofErr w:type="spellStart"/>
-      <w:r>
-        <w:rPr>
-          <w:lang w:val="en-US"/>
-        </w:rPr>
-        <w:t>emotional_intensity</w:t>
-      </w:r>
-      <w:proofErr w:type="spellEnd"/>
-      <w:r>
-        <w:rPr>
-          <w:lang w:val="en-US"/>
-        </w:rPr>
-        <w:t xml:space="preserve"> = "strong" we find </w:t>
-      </w:r>
-      <w:proofErr w:type="gramStart"/>
-      <w:r>
-        <w:rPr>
-          <w:lang w:val="en-US"/>
-        </w:rPr>
-        <w:t>more or less the</w:t>
-      </w:r>
-      <w:proofErr w:type="gramEnd"/>
-      <w:r>
-        <w:rPr>
-          <w:lang w:val="en-US"/>
-        </w:rPr>
-        <w:t xml:space="preserve"> shape we observed in the corresponding partitions with the statements. From here we have the proof that the shape and, consequently, the presence of correlations between the attributes doesn't depend on the statement but on the value of </w:t>
-      </w:r>
-      <w:proofErr w:type="spellStart"/>
-      <w:r>
-        <w:rPr>
-          <w:lang w:val="en-US"/>
-        </w:rPr>
-        <w:t>emotional_intensity</w:t>
-      </w:r>
-      <w:proofErr w:type="spellEnd"/>
-      <w:r>
-        <w:rPr>
-          <w:lang w:val="en-US"/>
-        </w:rPr>
-        <w:t>. Note that Bisecting KMeans tends to separate clusters around the 0 of both attributes</w:t>
+        <w:t xml:space="preserve">The same goes for the previous partition, in emotional_intensity = "strong" we find more or less the shape we observed in the corresponding partitions with the statements. From here we have the proof that the shape and, consequently, the presence of correlations between the attributes doesn't depend on the statement but on the value of emotional_intensity. Note that </w:t>
+      </w:r>
+      <w:r>
+        <w:rPr>
+          <w:lang w:val="en-US"/>
+        </w:rPr>
+        <w:t xml:space="preserve">also here </w:t>
+      </w:r>
+      <w:r>
+        <w:rPr>
+          <w:lang w:val="en-US"/>
+        </w:rPr>
+        <w:t xml:space="preserve">Bisecting KMeans tends to </w:t>
+      </w:r>
+      <w:r>
+        <w:rPr>
+          <w:lang w:val="en-US"/>
+        </w:rPr>
+        <w:t>distinguish more clearly</w:t>
+      </w:r>
+      <w:r>
+        <w:rPr>
+          <w:lang w:val="en-US"/>
+        </w:rPr>
+        <w:t xml:space="preserve"> clusters </w:t>
+      </w:r>
+      <w:r>
+        <w:rPr>
+          <w:lang w:val="en-US"/>
+        </w:rPr>
+        <w:t xml:space="preserve">between negative and positive values </w:t>
+      </w:r>
+      <w:r>
+        <w:rPr>
+          <w:lang w:val="en-US"/>
+        </w:rPr>
+        <w:t>f</w:t>
+      </w:r>
+      <w:r>
+        <w:rPr>
+          <w:lang w:val="en-US"/>
+        </w:rPr>
+        <w:t>or</w:t>
+      </w:r>
+      <w:r>
+        <w:rPr>
+          <w:lang w:val="en-US"/>
+        </w:rPr>
+        <w:t xml:space="preserve"> both attributes</w:t>
       </w:r>
       <w:r>
         <w:rPr>
@@ -2679,7 +2521,31 @@
         <w:rPr>
           <w:lang w:val="en-US"/>
         </w:rPr>
-        <w:t>, while the KMeans standard doesn't make this distinction and some centroids are found in line with 0 values for both attributes</w:t>
+        <w:t>, while the KMeans standard doesn't make this distinction</w:t>
+      </w:r>
+      <w:r>
+        <w:rPr>
+          <w:lang w:val="en-US"/>
+        </w:rPr>
+        <w:t xml:space="preserve"> very well</w:t>
+      </w:r>
+      <w:r>
+        <w:rPr>
+          <w:lang w:val="en-US"/>
+        </w:rPr>
+        <w:t xml:space="preserve"> and </w:t>
+      </w:r>
+      <w:r>
+        <w:rPr>
+          <w:lang w:val="en-US"/>
+        </w:rPr>
+        <w:t xml:space="preserve">it makes a more “gradual” clustering </w:t>
+      </w:r>
+      <w:r>
+        <w:rPr>
+          <w:lang w:val="en-US"/>
+        </w:rPr>
+        <w:t>for both attributes</w:t>
       </w:r>
       <w:r>
         <w:rPr>

</xml_diff>